<commit_message>
Capstone Project Report week 4
Details of background of problem and data collection.
</commit_message>
<xml_diff>
--- a/Capstone Project Report week 4.docx
+++ b/Capstone Project Report week 4.docx
@@ -851,6 +851,7 @@
               </w:placeholder>
               <w15:appearance w15:val="hidden"/>
             </w:sdtPr>
+            <w:sdtEndPr/>
             <w:sdtContent>
               <w:p>
                 <w:pPr>
@@ -908,7 +909,25 @@
                 <w:bCs/>
                 <w:color w:val="auto"/>
               </w:rPr>
-              <w:t xml:space="preserve">There are many cities with many differences. This report will find the similarity and dissimilarity of Toronto, New York and Tokyo. The audience of this report are tourists, investors and who interested in different cultural diversity study. </w:t>
+              <w:t>There are many cities with many differences. This report will find the similarity and dissimilarity of Toronto</w:t>
+            </w:r>
+            <w:r>
+              <w:rPr>
+                <w:rFonts w:cstheme="minorHAnsi"/>
+                <w:b w:val="0"/>
+                <w:bCs/>
+                <w:color w:val="auto"/>
+              </w:rPr>
+              <w:t xml:space="preserve"> and</w:t>
+            </w:r>
+            <w:r>
+              <w:rPr>
+                <w:rFonts w:cstheme="minorHAnsi"/>
+                <w:b w:val="0"/>
+                <w:bCs/>
+                <w:color w:val="auto"/>
+              </w:rPr>
+              <w:t xml:space="preserve"> New York. The audience of this report are tourists, investors and who interested in different cultural diversity study. </w:t>
             </w:r>
           </w:p>
           <w:p>
@@ -956,7 +975,27 @@
                 <w:bCs/>
                 <w:color w:val="auto"/>
               </w:rPr>
-              <w:t>Tokyo</w:t>
+              <w:t xml:space="preserve">New </w:t>
+            </w:r>
+            <w:proofErr w:type="spellStart"/>
+            <w:r>
+              <w:rPr>
+                <w:rFonts w:cstheme="minorHAnsi"/>
+                <w:b w:val="0"/>
+                <w:bCs/>
+                <w:color w:val="auto"/>
+              </w:rPr>
+              <w:t>york</w:t>
+            </w:r>
+            <w:proofErr w:type="spellEnd"/>
+            <w:r>
+              <w:rPr>
+                <w:rFonts w:cstheme="minorHAnsi"/>
+                <w:b w:val="0"/>
+                <w:bCs/>
+                <w:color w:val="auto"/>
+              </w:rPr>
+              <w:t xml:space="preserve"> have close similarity and also dissimilarity between these cities</w:t>
             </w:r>
             <w:r>
               <w:rPr>
@@ -965,9 +1004,9 @@
                 <w:bCs/>
                 <w:color w:val="auto"/>
               </w:rPr>
-              <w:t xml:space="preserve"> have close similarity </w:t>
+              <w:t xml:space="preserve"> with the help of </w:t>
             </w:r>
-            <w:proofErr w:type="gramStart"/>
+            <w:proofErr w:type="spellStart"/>
             <w:r>
               <w:rPr>
                 <w:rFonts w:cstheme="minorHAnsi"/>
@@ -975,9 +1014,9 @@
                 <w:bCs/>
                 <w:color w:val="auto"/>
               </w:rPr>
-              <w:t>and also</w:t>
+              <w:t>coffess</w:t>
             </w:r>
-            <w:proofErr w:type="gramEnd"/>
+            <w:proofErr w:type="spellEnd"/>
             <w:r>
               <w:rPr>
                 <w:rFonts w:cstheme="minorHAnsi"/>
@@ -985,17 +1024,10 @@
                 <w:bCs/>
                 <w:color w:val="auto"/>
               </w:rPr>
-              <w:t xml:space="preserve"> dissimilarity between these </w:t>
+              <w:t xml:space="preserve"> shops in neighbourhood</w:t>
             </w:r>
-            <w:r>
-              <w:rPr>
-                <w:rFonts w:cstheme="minorHAnsi"/>
-                <w:b w:val="0"/>
-                <w:bCs/>
-                <w:color w:val="auto"/>
-              </w:rPr>
-              <w:t>cities</w:t>
-            </w:r>
+            <w:bookmarkStart w:id="0" w:name="_GoBack"/>
+            <w:bookmarkEnd w:id="0"/>
             <w:r>
               <w:rPr>
                 <w:rFonts w:cstheme="minorHAnsi"/>
@@ -1202,17 +1234,7 @@
                 <w:b w:val="0"/>
                 <w:color w:val="auto"/>
               </w:rPr>
-              <w:t xml:space="preserve"> Cleaned data has 103 ro</w:t>
-            </w:r>
-            <w:bookmarkStart w:id="0" w:name="_GoBack"/>
-            <w:bookmarkEnd w:id="0"/>
-            <w:r>
-              <w:rPr>
-                <w:rFonts w:cstheme="minorHAnsi"/>
-                <w:b w:val="0"/>
-                <w:color w:val="auto"/>
-              </w:rPr>
-              <w:t>ws.</w:t>
+              <w:t xml:space="preserve"> Cleaned data has 103 rows.</w:t>
             </w:r>
           </w:p>
           <w:p>
@@ -1816,6 +1838,7 @@
     <w:lsdException w:name="HTML Sample" w:semiHidden="1" w:unhideWhenUsed="1"/>
     <w:lsdException w:name="HTML Typewriter" w:semiHidden="1" w:unhideWhenUsed="1"/>
     <w:lsdException w:name="HTML Variable" w:semiHidden="1" w:unhideWhenUsed="1"/>
+    <w:lsdException w:name="Normal Table" w:semiHidden="1" w:unhideWhenUsed="1"/>
     <w:lsdException w:name="annotation subject" w:semiHidden="1" w:unhideWhenUsed="1"/>
     <w:lsdException w:name="No List" w:semiHidden="1" w:unhideWhenUsed="1"/>
     <w:lsdException w:name="Outline List 1" w:semiHidden="1" w:unhideWhenUsed="1"/>
@@ -1862,8 +1885,10 @@
     <w:lsdException w:name="Table Subtle 2" w:semiHidden="1" w:unhideWhenUsed="1"/>
     <w:lsdException w:name="Table Web 1" w:semiHidden="1" w:unhideWhenUsed="1"/>
     <w:lsdException w:name="Table Web 2" w:semiHidden="1" w:unhideWhenUsed="1"/>
+    <w:lsdException w:name="Table Web 3" w:semiHidden="1" w:unhideWhenUsed="1"/>
     <w:lsdException w:name="Balloon Text" w:semiHidden="1" w:unhideWhenUsed="1"/>
     <w:lsdException w:name="Table Grid" w:uiPriority="1"/>
+    <w:lsdException w:name="Table Theme" w:semiHidden="1" w:unhideWhenUsed="1"/>
     <w:lsdException w:name="Placeholder Text" w:semiHidden="1" w:unhideWhenUsed="1"/>
     <w:lsdException w:name="No Spacing" w:semiHidden="1" w:unhideWhenUsed="1"/>
     <w:lsdException w:name="Light Shading"/>
@@ -1885,6 +1910,7 @@
     <w:lsdException w:name="Light Grid Accent 1"/>
     <w:lsdException w:name="Medium Shading 1 Accent 1"/>
     <w:lsdException w:name="Medium Shading 2 Accent 1"/>
+    <w:lsdException w:name="Medium List 1 Accent 1"/>
     <w:lsdException w:name="Revision" w:semiHidden="1"/>
     <w:lsdException w:name="List Paragraph" w:semiHidden="1" w:uiPriority="34" w:unhideWhenUsed="1" w:qFormat="1"/>
     <w:lsdException w:name="Quote" w:semiHidden="1" w:uiPriority="29" w:unhideWhenUsed="1" w:qFormat="1"/>
@@ -2694,10 +2720,12 @@
   <w:rsids>
     <w:rsidRoot w:val="007540F8"/>
     <w:rsid w:val="0011675B"/>
+    <w:rsid w:val="00635469"/>
     <w:rsid w:val="007540F8"/>
     <w:rsid w:val="00AB5A5E"/>
     <w:rsid w:val="00BE7CFD"/>
     <w:rsid w:val="00CB6E23"/>
+    <w:rsid w:val="00DA3556"/>
   </w:rsids>
   <m:mathPr>
     <m:mathFont m:val="Cambria Math"/>
@@ -2843,6 +2871,7 @@
     <w:lsdException w:name="HTML Sample" w:semiHidden="1" w:unhideWhenUsed="1"/>
     <w:lsdException w:name="HTML Typewriter" w:semiHidden="1" w:unhideWhenUsed="1"/>
     <w:lsdException w:name="HTML Variable" w:semiHidden="1" w:unhideWhenUsed="1"/>
+    <w:lsdException w:name="Normal Table" w:semiHidden="1" w:unhideWhenUsed="1"/>
     <w:lsdException w:name="annotation subject" w:semiHidden="1" w:unhideWhenUsed="1"/>
     <w:lsdException w:name="No List" w:semiHidden="1" w:unhideWhenUsed="1"/>
     <w:lsdException w:name="Outline List 1" w:semiHidden="1" w:unhideWhenUsed="1"/>
@@ -2889,8 +2918,10 @@
     <w:lsdException w:name="Table Subtle 2" w:semiHidden="1" w:unhideWhenUsed="1"/>
     <w:lsdException w:name="Table Web 1" w:semiHidden="1" w:unhideWhenUsed="1"/>
     <w:lsdException w:name="Table Web 2" w:semiHidden="1" w:unhideWhenUsed="1"/>
+    <w:lsdException w:name="Table Web 3" w:semiHidden="1" w:unhideWhenUsed="1"/>
     <w:lsdException w:name="Balloon Text" w:semiHidden="1" w:unhideWhenUsed="1"/>
     <w:lsdException w:name="Table Grid" w:uiPriority="39"/>
+    <w:lsdException w:name="Table Theme" w:semiHidden="1" w:unhideWhenUsed="1"/>
     <w:lsdException w:name="Placeholder Text" w:semiHidden="1"/>
     <w:lsdException w:name="No Spacing" w:uiPriority="1" w:qFormat="1"/>
     <w:lsdException w:name="Light Shading" w:uiPriority="60"/>

</xml_diff>